<commit_message>
db finished, exported, sprocs made
</commit_message>
<xml_diff>
--- a/Project Report Structure.docx
+++ b/Project Report Structure.docx
@@ -744,6 +744,9 @@
         </w:numPr>
       </w:pPr>
       <w:r>
+        <w:rPr>
+          <w:noProof/>
+        </w:rPr>
         <w:lastRenderedPageBreak/>
         <w:drawing>
           <wp:inline distT="0" distB="0" distL="0" distR="0" wp14:anchorId="290ACEE4" wp14:editId="0411B6E1">
@@ -866,6 +869,9 @@
         </w:numPr>
       </w:pPr>
       <w:r>
+        <w:rPr>
+          <w:noProof/>
+        </w:rPr>
         <w:drawing>
           <wp:inline distT="0" distB="0" distL="0" distR="0" wp14:anchorId="37277451" wp14:editId="3889A9C4">
             <wp:extent cx="4801208" cy="1739946"/>
@@ -912,6 +918,9 @@
         </w:numPr>
       </w:pPr>
       <w:r>
+        <w:rPr>
+          <w:noProof/>
+        </w:rPr>
         <w:drawing>
           <wp:inline distT="0" distB="0" distL="0" distR="0" wp14:anchorId="28B4CEC8" wp14:editId="3E3A3550">
             <wp:extent cx="5007942" cy="2176618"/>
@@ -982,6 +991,9 @@
         </w:numPr>
       </w:pPr>
       <w:r>
+        <w:rPr>
+          <w:noProof/>
+        </w:rPr>
         <w:drawing>
           <wp:inline distT="0" distB="0" distL="0" distR="0" wp14:anchorId="6D3E2B7C" wp14:editId="0D55F8F7">
             <wp:extent cx="4133298" cy="794055"/>
@@ -1042,12 +1054,12 @@
       </w:pPr>
       <w:r>
         <w:lastRenderedPageBreak/>
-        <w:t>Figure 1note no additional info (its nullable)</w:t>
-      </w:r>
-      <w:r>
-        <w:t xml:space="preserve"> </w:t>
-      </w:r>
-      <w:r>
+        <w:t xml:space="preserve">Figure 1note no additional info (its nullable) </w:t>
+      </w:r>
+      <w:r>
+        <w:rPr>
+          <w:noProof/>
+        </w:rPr>
         <w:drawing>
           <wp:inline distT="0" distB="0" distL="0" distR="0" wp14:anchorId="336EE624" wp14:editId="407FC8A6">
             <wp:extent cx="4769402" cy="991820"/>
@@ -1108,6 +1120,9 @@
         </w:numPr>
       </w:pPr>
       <w:r>
+        <w:rPr>
+          <w:noProof/>
+        </w:rPr>
         <w:drawing>
           <wp:inline distT="0" distB="0" distL="0" distR="0" wp14:anchorId="44CC653B" wp14:editId="5346B14A">
             <wp:extent cx="4805797" cy="1486038"/>
@@ -1207,7 +1222,13 @@
         </w:numPr>
       </w:pPr>
       <w:r>
-        <w:t>Prices stored as dec(13,4) as per this allows very expensive rooms potentially, and uses a fixed point decimal arithmetic library after MuSQL 5.0, making currency calculations very accurate and not prone to rounding errors</w:t>
+        <w:t>Prices stored as dec(13,4) as per this allows very expensive rooms potentially, and uses a fixed point decimal arithmetic library after M</w:t>
+      </w:r>
+      <w:r>
+        <w:t>y</w:t>
+      </w:r>
+      <w:r>
+        <w:t>SQL 5.0, making currency calculations very accurate and not prone to rounding errors</w:t>
       </w:r>
     </w:p>
     <w:p>
@@ -1234,26 +1255,14 @@
         <w:rPr>
           <w:rFonts w:ascii="Courier New" w:hAnsi="Courier New" w:cs="Courier New"/>
         </w:rPr>
-        <w:t>“</w:t>
+        <w:t xml:space="preserve">“It is important to note that these statements apply to Cardholder Data (16-digit Primary Account Number, expiration date, cardholder name), and do not apply to Sensitive Authentication Data (Track Data, PIN, PIN Block, </w:t>
       </w:r>
       <w:r>
         <w:rPr>
           <w:rFonts w:ascii="Courier New" w:hAnsi="Courier New" w:cs="Courier New"/>
         </w:rPr>
-        <w:t xml:space="preserve">It is important to note that these statements apply to Cardholder Data (16-digit Primary Account Number, expiration date, cardholder name), and do not apply to Sensitive Authentication Data (Track Data, PIN, PIN Block, </w:t>
-      </w:r>
-      <w:r>
-        <w:rPr>
-          <w:rFonts w:ascii="Courier New" w:hAnsi="Courier New" w:cs="Courier New"/>
-        </w:rPr>
         <w:lastRenderedPageBreak/>
-        <w:t>CVV). Sensitive Authentication Data (SAD) can never be stored after authorization.</w:t>
-      </w:r>
-      <w:r>
-        <w:rPr>
-          <w:rFonts w:ascii="Courier New" w:hAnsi="Courier New" w:cs="Courier New"/>
-        </w:rPr>
-        <w:t>”</w:t>
+        <w:t>CVV). Sensitive Authentication Data (SAD) can never be stored after authorization.”</w:t>
       </w:r>
     </w:p>
     <w:p>
@@ -1279,6 +1288,9 @@
         </w:numPr>
       </w:pPr>
       <w:r>
+        <w:rPr>
+          <w:noProof/>
+        </w:rPr>
         <w:drawing>
           <wp:inline distT="0" distB="0" distL="0" distR="0" wp14:anchorId="1A5BAB70" wp14:editId="3559B157">
             <wp:extent cx="4635610" cy="2989061"/>
@@ -1326,6 +1338,9 @@
         </w:numPr>
       </w:pPr>
       <w:r>
+        <w:rPr>
+          <w:noProof/>
+        </w:rPr>
         <w:drawing>
           <wp:inline distT="0" distB="0" distL="0" distR="0" wp14:anchorId="3851AF30" wp14:editId="49309EF0">
             <wp:extent cx="2663687" cy="3370104"/>
@@ -1363,6 +1378,272 @@
         </w:drawing>
       </w:r>
     </w:p>
+    <w:p>
+      <w:pPr>
+        <w:pStyle w:val="ListParagraph"/>
+        <w:keepNext/>
+        <w:numPr>
+          <w:ilvl w:val="0"/>
+          <w:numId w:val="1"/>
+        </w:numPr>
+      </w:pPr>
+      <w:hyperlink r:id="rId16" w:history="1">
+        <w:r>
+          <w:rPr>
+            <w:rStyle w:val="Hyperlink"/>
+          </w:rPr>
+          <w:t>https://www.jet2holidays.com/destinations/croatia#</w:t>
+        </w:r>
+      </w:hyperlink>
+    </w:p>
+    <w:p>
+      <w:pPr>
+        <w:pStyle w:val="ListParagraph"/>
+        <w:keepNext/>
+        <w:numPr>
+          <w:ilvl w:val="1"/>
+          <w:numId w:val="1"/>
+        </w:numPr>
+      </w:pPr>
+      <w:r>
+        <w:t>Countries have description</w:t>
+      </w:r>
+    </w:p>
+    <w:p>
+      <w:pPr>
+        <w:pStyle w:val="ListParagraph"/>
+        <w:keepNext/>
+        <w:numPr>
+          <w:ilvl w:val="1"/>
+          <w:numId w:val="1"/>
+        </w:numPr>
+      </w:pPr>
+      <w:r>
+        <w:t>No mention at all of currency</w:t>
+      </w:r>
+    </w:p>
+    <w:p>
+      <w:pPr>
+        <w:pStyle w:val="ListParagraph"/>
+        <w:keepNext/>
+        <w:numPr>
+          <w:ilvl w:val="0"/>
+          <w:numId w:val="1"/>
+        </w:numPr>
+      </w:pPr>
+      <w:r>
+        <w:t>Removed language and currency tables as this information was not findable on the website</w:t>
+      </w:r>
+    </w:p>
+    <w:p>
+      <w:pPr>
+        <w:pStyle w:val="ListParagraph"/>
+        <w:keepNext/>
+        <w:numPr>
+          <w:ilvl w:val="0"/>
+          <w:numId w:val="1"/>
+        </w:numPr>
+      </w:pPr>
+      <w:r>
+        <w:t xml:space="preserve">Left country_description nullable as only destination countries have this attribute (eg, search </w:t>
+      </w:r>
+      <w:r>
+        <w:t xml:space="preserve">for </w:t>
+      </w:r>
+      <w:r>
+        <w:t>NI)</w:t>
+      </w:r>
+    </w:p>
+    <w:p>
+      <w:pPr>
+        <w:pStyle w:val="ListParagraph"/>
+        <w:keepNext/>
+        <w:numPr>
+          <w:ilvl w:val="0"/>
+          <w:numId w:val="1"/>
+        </w:numPr>
+      </w:pPr>
+      <w:r>
+        <w:t xml:space="preserve">Country code not visible anywhere </w:t>
+      </w:r>
+      <w:r>
+        <w:t>–</w:t>
+      </w:r>
+      <w:r>
+        <w:t xml:space="preserve"> removed</w:t>
+      </w:r>
+    </w:p>
+    <w:p>
+      <w:r>
+        <w:br w:type="page"/>
+      </w:r>
+    </w:p>
+    <w:p>
+      <w:pPr>
+        <w:pStyle w:val="ListParagraph"/>
+        <w:numPr>
+          <w:ilvl w:val="0"/>
+          <w:numId w:val="1"/>
+        </w:numPr>
+      </w:pPr>
+      <w:r>
+        <w:lastRenderedPageBreak/>
+        <w:t>c</w:t>
+      </w:r>
+      <w:r>
+        <w:t>ountry_group table added to show this relationship for searching purposes</w:t>
+      </w:r>
+    </w:p>
+    <w:p>
+      <w:pPr>
+        <w:pStyle w:val="ListParagraph"/>
+        <w:keepNext/>
+        <w:numPr>
+          <w:ilvl w:val="0"/>
+          <w:numId w:val="1"/>
+        </w:numPr>
+      </w:pPr>
+      <w:r>
+        <w:drawing>
+          <wp:inline distT="0" distB="0" distL="0" distR="0" wp14:anchorId="264C1FB2" wp14:editId="5168AD1B">
+            <wp:extent cx="2591162" cy="790685"/>
+            <wp:effectExtent l="0" t="0" r="0" b="9525"/>
+            <wp:docPr id="13" name="Picture 13"/>
+            <wp:cNvGraphicFramePr>
+              <a:graphicFrameLocks xmlns:a="http://schemas.openxmlformats.org/drawingml/2006/main" noChangeAspect="1"/>
+            </wp:cNvGraphicFramePr>
+            <a:graphic xmlns:a="http://schemas.openxmlformats.org/drawingml/2006/main">
+              <a:graphicData uri="http://schemas.openxmlformats.org/drawingml/2006/picture">
+                <pic:pic xmlns:pic="http://schemas.openxmlformats.org/drawingml/2006/picture">
+                  <pic:nvPicPr>
+                    <pic:cNvPr id="13" name="Picture 13"/>
+                    <pic:cNvPicPr/>
+                  </pic:nvPicPr>
+                  <pic:blipFill>
+                    <a:blip r:embed="rId17"/>
+                    <a:stretch>
+                      <a:fillRect/>
+                    </a:stretch>
+                  </pic:blipFill>
+                  <pic:spPr>
+                    <a:xfrm>
+                      <a:off x="0" y="0"/>
+                      <a:ext cx="2591162" cy="790685"/>
+                    </a:xfrm>
+                    <a:prstGeom prst="rect">
+                      <a:avLst/>
+                    </a:prstGeom>
+                  </pic:spPr>
+                </pic:pic>
+              </a:graphicData>
+            </a:graphic>
+          </wp:inline>
+        </w:drawing>
+      </w:r>
+      <w:r>
+        <w:rPr>
+          <w:noProof/>
+        </w:rPr>
+        <w:t xml:space="preserve"> </w:t>
+      </w:r>
+      <w:r>
+        <w:drawing>
+          <wp:inline distT="0" distB="0" distL="0" distR="0" wp14:anchorId="151CE8B0" wp14:editId="111775CB">
+            <wp:extent cx="2314898" cy="905001"/>
+            <wp:effectExtent l="0" t="0" r="9525" b="9525"/>
+            <wp:docPr id="14" name="Picture 14" descr="Text&#10;&#10;Description automatically generated"/>
+            <wp:cNvGraphicFramePr>
+              <a:graphicFrameLocks xmlns:a="http://schemas.openxmlformats.org/drawingml/2006/main" noChangeAspect="1"/>
+            </wp:cNvGraphicFramePr>
+            <a:graphic xmlns:a="http://schemas.openxmlformats.org/drawingml/2006/main">
+              <a:graphicData uri="http://schemas.openxmlformats.org/drawingml/2006/picture">
+                <pic:pic xmlns:pic="http://schemas.openxmlformats.org/drawingml/2006/picture">
+                  <pic:nvPicPr>
+                    <pic:cNvPr id="14" name="Picture 14" descr="Text&#10;&#10;Description automatically generated"/>
+                    <pic:cNvPicPr/>
+                  </pic:nvPicPr>
+                  <pic:blipFill>
+                    <a:blip r:embed="rId18"/>
+                    <a:stretch>
+                      <a:fillRect/>
+                    </a:stretch>
+                  </pic:blipFill>
+                  <pic:spPr>
+                    <a:xfrm>
+                      <a:off x="0" y="0"/>
+                      <a:ext cx="2314898" cy="905001"/>
+                    </a:xfrm>
+                    <a:prstGeom prst="rect">
+                      <a:avLst/>
+                    </a:prstGeom>
+                  </pic:spPr>
+                </pic:pic>
+              </a:graphicData>
+            </a:graphic>
+          </wp:inline>
+        </w:drawing>
+      </w:r>
+    </w:p>
+    <w:p>
+      <w:pPr>
+        <w:pStyle w:val="ListParagraph"/>
+        <w:keepNext/>
+        <w:numPr>
+          <w:ilvl w:val="0"/>
+          <w:numId w:val="1"/>
+        </w:numPr>
+      </w:pPr>
+      <w:r>
+        <w:drawing>
+          <wp:inline distT="0" distB="0" distL="0" distR="0" wp14:anchorId="3ABDEFC0" wp14:editId="14D92602">
+            <wp:extent cx="5731510" cy="1035685"/>
+            <wp:effectExtent l="0" t="0" r="2540" b="0"/>
+            <wp:docPr id="16" name="Picture 16" descr="Graphical user interface, text, application&#10;&#10;Description automatically generated"/>
+            <wp:cNvGraphicFramePr>
+              <a:graphicFrameLocks xmlns:a="http://schemas.openxmlformats.org/drawingml/2006/main" noChangeAspect="1"/>
+            </wp:cNvGraphicFramePr>
+            <a:graphic xmlns:a="http://schemas.openxmlformats.org/drawingml/2006/main">
+              <a:graphicData uri="http://schemas.openxmlformats.org/drawingml/2006/picture">
+                <pic:pic xmlns:pic="http://schemas.openxmlformats.org/drawingml/2006/picture">
+                  <pic:nvPicPr>
+                    <pic:cNvPr id="16" name="Picture 16" descr="Graphical user interface, text, application&#10;&#10;Description automatically generated"/>
+                    <pic:cNvPicPr/>
+                  </pic:nvPicPr>
+                  <pic:blipFill>
+                    <a:blip r:embed="rId19"/>
+                    <a:stretch>
+                      <a:fillRect/>
+                    </a:stretch>
+                  </pic:blipFill>
+                  <pic:spPr>
+                    <a:xfrm>
+                      <a:off x="0" y="0"/>
+                      <a:ext cx="5731510" cy="1035685"/>
+                    </a:xfrm>
+                    <a:prstGeom prst="rect">
+                      <a:avLst/>
+                    </a:prstGeom>
+                  </pic:spPr>
+                </pic:pic>
+              </a:graphicData>
+            </a:graphic>
+          </wp:inline>
+        </w:drawing>
+      </w:r>
+    </w:p>
+    <w:p>
+      <w:pPr>
+        <w:pStyle w:val="ListParagraph"/>
+        <w:keepNext/>
+        <w:numPr>
+          <w:ilvl w:val="0"/>
+          <w:numId w:val="1"/>
+        </w:numPr>
+      </w:pPr>
+      <w:r>
+        <w:t>Above shows that a country can be a child only once, and a parent / child relationship is ALSO unique</w:t>
+      </w:r>
+    </w:p>
     <w:p/>
     <w:p>
       <w:r>
@@ -1463,6 +1744,36 @@
       </w:r>
     </w:p>
     <w:p>
+      <w:pPr>
+        <w:pStyle w:val="ListParagraph"/>
+        <w:numPr>
+          <w:ilvl w:val="0"/>
+          <w:numId w:val="2"/>
+        </w:numPr>
+      </w:pPr>
+      <w:r>
+        <w:t>Allow extended check/in out from hotels as a cost item</w:t>
+      </w:r>
+      <w:r>
+        <w:t xml:space="preserve"> – and its corresponding database implementation</w:t>
+      </w:r>
+    </w:p>
+    <w:p>
+      <w:pPr>
+        <w:pStyle w:val="ListParagraph"/>
+        <w:numPr>
+          <w:ilvl w:val="0"/>
+          <w:numId w:val="2"/>
+        </w:numPr>
+      </w:pPr>
+      <w:r>
+        <w:t>Short list login system</w:t>
+      </w:r>
+      <w:r>
+        <w:t xml:space="preserve"> not implemented in our database</w:t>
+      </w:r>
+    </w:p>
+    <w:p>
       <w:r>
         <w:br w:type="page"/>
       </w:r>
@@ -1510,6 +1821,18 @@
       </w:pPr>
       <w:r>
         <w:t>If there is a flight available we are assuming there is a room available? Something like that?</w:t>
+      </w:r>
+    </w:p>
+    <w:p>
+      <w:pPr>
+        <w:pStyle w:val="ListParagraph"/>
+        <w:numPr>
+          <w:ilvl w:val="0"/>
+          <w:numId w:val="2"/>
+        </w:numPr>
+      </w:pPr>
+      <w:r>
+        <w:t>As there is no login functionality (other than shortlists) when you enter youre details as a booking contact, a new record is inserted, and this new record allows you a single review on that hotel</w:t>
       </w:r>
     </w:p>
     <w:sectPr>
@@ -1653,7 +1976,7 @@
         <w:rFonts w:ascii="Symbol" w:hAnsi="Symbol" w:hint="default"/>
       </w:rPr>
     </w:lvl>
-    <w:lvl w:ilvl="1" w:tplc="08090003" w:tentative="1">
+    <w:lvl w:ilvl="1" w:tplc="08090003">
       <w:start w:val="1"/>
       <w:numFmt w:val="bullet"/>
       <w:lvlText w:val="o"/>
@@ -2238,6 +2561,25 @@
       <w:shd w:val="clear" w:color="auto" w:fill="E1DFDD"/>
     </w:rPr>
   </w:style>
+  <w:style w:type="table" w:styleId="TableGrid">
+    <w:name w:val="Table Grid"/>
+    <w:basedOn w:val="TableNormal"/>
+    <w:uiPriority w:val="39"/>
+    <w:rsid w:val="00AA5A51"/>
+    <w:pPr>
+      <w:spacing w:after="0" w:line="240" w:lineRule="auto"/>
+    </w:pPr>
+    <w:tblPr>
+      <w:tblBorders>
+        <w:top w:val="single" w:sz="4" w:space="0" w:color="auto"/>
+        <w:left w:val="single" w:sz="4" w:space="0" w:color="auto"/>
+        <w:bottom w:val="single" w:sz="4" w:space="0" w:color="auto"/>
+        <w:right w:val="single" w:sz="4" w:space="0" w:color="auto"/>
+        <w:insideH w:val="single" w:sz="4" w:space="0" w:color="auto"/>
+        <w:insideV w:val="single" w:sz="4" w:space="0" w:color="auto"/>
+      </w:tblBorders>
+    </w:tblPr>
+  </w:style>
 </w:styles>
 </file>
 

</xml_diff>